<commit_message>
modified:   RobotCommand.c 	modified:   RobotCommand.h Modified code to fix errors handling line breaks
</commit_message>
<xml_diff>
--- a/FMW_20466079_SystemManual.docx
+++ b/FMW_20466079_SystemManual.docx
@@ -83,13 +83,37 @@
         <w:t>.</w:t>
       </w:r>
       <w:r>
-        <w:t xml:space="preserve"> Following this </w:t>
-      </w:r>
-      <w:r>
-        <w:t xml:space="preserve">words are parsed out from the text and GCode is generated for them using the font information. </w:t>
-      </w:r>
-      <w:r>
-        <w:t>The GCode commands</w:t>
+        <w:t xml:space="preserve"> Following </w:t>
+      </w:r>
+      <w:proofErr w:type="gramStart"/>
+      <w:r>
+        <w:t xml:space="preserve">this </w:t>
+      </w:r>
+      <w:r>
+        <w:t>words</w:t>
+      </w:r>
+      <w:proofErr w:type="gramEnd"/>
+      <w:r>
+        <w:t xml:space="preserve"> are parsed out from the text and </w:t>
+      </w:r>
+      <w:proofErr w:type="spellStart"/>
+      <w:r>
+        <w:t>GCode</w:t>
+      </w:r>
+      <w:proofErr w:type="spellEnd"/>
+      <w:r>
+        <w:t xml:space="preserve"> is generated for them using the font information. </w:t>
+      </w:r>
+      <w:r>
+        <w:t xml:space="preserve">The </w:t>
+      </w:r>
+      <w:proofErr w:type="spellStart"/>
+      <w:r>
+        <w:t>GCode</w:t>
+      </w:r>
+      <w:proofErr w:type="spellEnd"/>
+      <w:r>
+        <w:t xml:space="preserve"> commands</w:t>
       </w:r>
       <w:r>
         <w:t xml:space="preserve"> are generated such that they</w:t>
@@ -104,7 +128,15 @@
         <w:t>. These commands are then sent to the robot. Once all words in the text have been processed</w:t>
       </w:r>
       <w:r>
-        <w:t xml:space="preserve"> a GCode command is sent to send the robot back to the origin and the communication port is closed while the program ends</w:t>
+        <w:t xml:space="preserve"> a </w:t>
+      </w:r>
+      <w:proofErr w:type="spellStart"/>
+      <w:r>
+        <w:t>GCode</w:t>
+      </w:r>
+      <w:proofErr w:type="spellEnd"/>
+      <w:r>
+        <w:t xml:space="preserve"> command is sent to send the robot back to the origin and the communication port is closed while the program ends</w:t>
       </w:r>
       <w:r>
         <w:t>.</w:t>
@@ -120,6 +152,9 @@
     </w:p>
     <w:p>
       <w:r>
+        <w:rPr>
+          <w:noProof/>
+        </w:rPr>
         <w:drawing>
           <wp:inline distT="0" distB="0" distL="0" distR="0" wp14:anchorId="20B79A3E" wp14:editId="25867978">
             <wp:extent cx="5731510" cy="2526665"/>
@@ -165,6 +200,118 @@
         <w:t>Key Data Items</w:t>
       </w:r>
     </w:p>
+    <w:p>
+      <w:r>
+        <w:t xml:space="preserve">    </w:t>
+      </w:r>
+      <w:r>
+        <w:t>if (*</w:t>
+      </w:r>
+      <w:proofErr w:type="spellStart"/>
+      <w:r>
+        <w:t>WordPosition</w:t>
+      </w:r>
+      <w:proofErr w:type="spellEnd"/>
+      <w:r>
+        <w:t xml:space="preserve"> &lt; </w:t>
+      </w:r>
+      <w:proofErr w:type="spellStart"/>
+      <w:r>
+        <w:t>TextLength</w:t>
+      </w:r>
+      <w:proofErr w:type="spellEnd"/>
+      <w:r>
+        <w:t xml:space="preserve"> &amp;&amp;     //Skip past special characters after they have been identified earlier  </w:t>
+      </w:r>
+    </w:p>
+    <w:p>
+      <w:r>
+        <w:t>        (</w:t>
+      </w:r>
+      <w:proofErr w:type="spellStart"/>
+      <w:r>
+        <w:t>TextArray</w:t>
+      </w:r>
+      <w:proofErr w:type="spellEnd"/>
+      <w:r>
+        <w:t>[*</w:t>
+      </w:r>
+      <w:proofErr w:type="spellStart"/>
+      <w:r>
+        <w:t>WordPosition</w:t>
+      </w:r>
+      <w:proofErr w:type="spellEnd"/>
+      <w:r>
+        <w:t>] == 32 ||</w:t>
+      </w:r>
+    </w:p>
+    <w:p>
+      <w:r>
+        <w:t>         </w:t>
+      </w:r>
+      <w:proofErr w:type="spellStart"/>
+      <w:r>
+        <w:t>TextArray</w:t>
+      </w:r>
+      <w:proofErr w:type="spellEnd"/>
+      <w:r>
+        <w:t>[*</w:t>
+      </w:r>
+      <w:proofErr w:type="spellStart"/>
+      <w:r>
+        <w:t>WordPosition</w:t>
+      </w:r>
+      <w:proofErr w:type="spellEnd"/>
+      <w:r>
+        <w:t>] == 13 ||</w:t>
+      </w:r>
+    </w:p>
+    <w:p>
+      <w:r>
+        <w:t>         </w:t>
+      </w:r>
+      <w:proofErr w:type="spellStart"/>
+      <w:r>
+        <w:t>TextArray</w:t>
+      </w:r>
+      <w:proofErr w:type="spellEnd"/>
+      <w:r>
+        <w:t>[*</w:t>
+      </w:r>
+      <w:proofErr w:type="spellStart"/>
+      <w:r>
+        <w:t>WordPosition</w:t>
+      </w:r>
+      <w:proofErr w:type="spellEnd"/>
+      <w:r>
+        <w:t xml:space="preserve">] == 10)) </w:t>
+      </w:r>
+    </w:p>
+    <w:p>
+      <w:r>
+        <w:t>    {</w:t>
+      </w:r>
+    </w:p>
+    <w:p>
+      <w:r>
+        <w:t>        (*</w:t>
+      </w:r>
+      <w:proofErr w:type="spellStart"/>
+      <w:r>
+        <w:t>WordPosition</w:t>
+      </w:r>
+      <w:proofErr w:type="spellEnd"/>
+      <w:r>
+        <w:t>)++;</w:t>
+      </w:r>
+    </w:p>
+    <w:p>
+      <w:r>
+        <w:t>    }</w:t>
+      </w:r>
+    </w:p>
+    <w:p/>
+    <w:p/>
     <w:p/>
     <w:tbl>
       <w:tblPr>
@@ -187,6 +334,7 @@
               <w:jc w:val="center"/>
             </w:pPr>
             <w:r>
+              <w:lastRenderedPageBreak/>
               <w:t>Name</w:t>
             </w:r>
           </w:p>
@@ -343,7 +491,6 @@
           <w:i/>
           <w:iCs/>
         </w:rPr>
-        <w:lastRenderedPageBreak/>
         <w:t>i</w:t>
       </w:r>
       <w:r>
@@ -353,6 +500,8 @@
         </w:rPr>
         <w:t xml:space="preserve">nt </w:t>
       </w:r>
+      <w:proofErr w:type="spellStart"/>
+      <w:proofErr w:type="gramStart"/>
       <w:r>
         <w:rPr>
           <w:i/>
@@ -374,6 +523,7 @@
         </w:rPr>
         <w:t>Conversion</w:t>
       </w:r>
+      <w:proofErr w:type="spellEnd"/>
       <w:r>
         <w:rPr>
           <w:i/>
@@ -386,7 +536,24 @@
           <w:i/>
           <w:iCs/>
         </w:rPr>
-        <w:t>int Input</w:t>
+        <w:t>int</w:t>
+      </w:r>
+      <w:proofErr w:type="gramEnd"/>
+      <w:r>
+        <w:rPr>
+          <w:i/>
+          <w:iCs/>
+        </w:rPr>
+        <w:t xml:space="preserve"> </w:t>
+      </w:r>
+      <w:proofErr w:type="spellStart"/>
+      <w:proofErr w:type="gramStart"/>
+      <w:r>
+        <w:rPr>
+          <w:i/>
+          <w:iCs/>
+        </w:rPr>
+        <w:t>Input</w:t>
       </w:r>
       <w:r>
         <w:rPr>
@@ -395,6 +562,7 @@
         </w:rPr>
         <w:t>Temp</w:t>
       </w:r>
+      <w:proofErr w:type="spellEnd"/>
       <w:r>
         <w:rPr>
           <w:i/>
@@ -414,7 +582,24 @@
           <w:i/>
           <w:iCs/>
         </w:rPr>
-        <w:t xml:space="preserve"> float* Output</w:t>
+        <w:t xml:space="preserve"> float</w:t>
+      </w:r>
+      <w:proofErr w:type="gramEnd"/>
+      <w:r>
+        <w:rPr>
+          <w:i/>
+          <w:iCs/>
+        </w:rPr>
+        <w:t xml:space="preserve">* </w:t>
+      </w:r>
+      <w:proofErr w:type="spellStart"/>
+      <w:proofErr w:type="gramStart"/>
+      <w:r>
+        <w:rPr>
+          <w:i/>
+          <w:iCs/>
+        </w:rPr>
+        <w:t>Output</w:t>
       </w:r>
       <w:r>
         <w:rPr>
@@ -423,6 +608,7 @@
         </w:rPr>
         <w:t>Temp</w:t>
       </w:r>
+      <w:proofErr w:type="spellEnd"/>
       <w:r>
         <w:rPr>
           <w:i/>
@@ -437,6 +623,7 @@
         </w:rPr>
         <w:t>)</w:t>
       </w:r>
+      <w:proofErr w:type="gramEnd"/>
     </w:p>
     <w:p>
       <w:pPr>
@@ -468,12 +655,21 @@
           <w:iCs/>
         </w:rPr>
       </w:pPr>
-      <w:r>
-        <w:rPr>
-          <w:i/>
-          <w:iCs/>
-        </w:rPr>
-        <w:t xml:space="preserve">InputTemp </w:t>
+      <w:proofErr w:type="spellStart"/>
+      <w:r>
+        <w:rPr>
+          <w:i/>
+          <w:iCs/>
+        </w:rPr>
+        <w:t>InputTemp</w:t>
+      </w:r>
+      <w:proofErr w:type="spellEnd"/>
+      <w:r>
+        <w:rPr>
+          <w:i/>
+          <w:iCs/>
+        </w:rPr>
+        <w:t xml:space="preserve"> </w:t>
       </w:r>
       <w:r>
         <w:rPr>
@@ -505,6 +701,7 @@
           <w:iCs/>
         </w:rPr>
       </w:pPr>
+      <w:proofErr w:type="spellStart"/>
       <w:r>
         <w:rPr>
           <w:i/>
@@ -524,7 +721,15 @@
           <w:i/>
           <w:iCs/>
         </w:rPr>
-        <w:t xml:space="preserve">putTemp </w:t>
+        <w:t>putTemp</w:t>
+      </w:r>
+      <w:proofErr w:type="spellEnd"/>
+      <w:r>
+        <w:rPr>
+          <w:i/>
+          <w:iCs/>
+        </w:rPr>
+        <w:t xml:space="preserve"> </w:t>
       </w:r>
       <w:r>
         <w:rPr>
@@ -738,7 +943,23 @@
           <w:i/>
           <w:iCs/>
         </w:rPr>
-        <w:t>. Note that ‘Function’ includes main()</w:t>
+        <w:t xml:space="preserve">. Note that ‘Function’ includes </w:t>
+      </w:r>
+      <w:proofErr w:type="gramStart"/>
+      <w:r>
+        <w:rPr>
+          <w:i/>
+          <w:iCs/>
+        </w:rPr>
+        <w:t>main(</w:t>
+      </w:r>
+      <w:proofErr w:type="gramEnd"/>
+      <w:r>
+        <w:rPr>
+          <w:i/>
+          <w:iCs/>
+        </w:rPr>
+        <w:t>)</w:t>
       </w:r>
     </w:p>
     <w:p>
@@ -1393,7 +1614,6 @@
   <w:style w:type="character" w:default="1" w:styleId="DefaultParagraphFont">
     <w:name w:val="Default Paragraph Font"/>
     <w:uiPriority w:val="1"/>
-    <w:semiHidden/>
     <w:unhideWhenUsed/>
   </w:style>
   <w:style w:type="table" w:default="1" w:styleId="TableNormal">

</xml_diff>